<commit_message>
dit pushen en committen gaat mij steeds beter af!
</commit_message>
<xml_diff>
--- a/01-Wat-is-frontend/taak04/foto verschil frontend-backend.docx
+++ b/01-Wat-is-frontend/taak04/foto verschil frontend-backend.docx
@@ -9,9 +9,9 @@
           <w:noProof/>
         </w:rPr>
         <w:drawing>
-          <wp:inline distT="0" distB="0" distL="0" distR="0" wp14:anchorId="24BC73CE" wp14:editId="382ACDEC">
-            <wp:extent cx="5943600" cy="3343275"/>
-            <wp:effectExtent l="0" t="0" r="0" b="9525"/>
+          <wp:inline distT="0" distB="0" distL="0" distR="0" wp14:anchorId="24BC73CE" wp14:editId="2F977443">
+            <wp:extent cx="5943600" cy="3848100"/>
+            <wp:effectExtent l="0" t="0" r="0" b="0"/>
             <wp:docPr id="1" name="Picture 1"/>
             <wp:cNvGraphicFramePr>
               <a:graphicFrameLocks xmlns:a="http://schemas.openxmlformats.org/drawingml/2006/main" noChangeAspect="1"/>
@@ -32,7 +32,7 @@
                   <pic:spPr>
                     <a:xfrm>
                       <a:off x="0" y="0"/>
-                      <a:ext cx="5943600" cy="3343275"/>
+                      <a:ext cx="5943600" cy="3848100"/>
                     </a:xfrm>
                     <a:prstGeom prst="rect">
                       <a:avLst/>

</xml_diff>